<commit_message>
updated server address to reflect change
</commit_message>
<xml_diff>
--- a/doc/AndroidRx User Guide/User Guide.docx
+++ b/doc/AndroidRx User Guide/User Guide.docx
@@ -1110,6 +1110,64 @@
     </w:p>
     <w:p>
       <w:pPr>
+        <w:ind w:left="720"/>
+        <w:jc w:val="center"/>
+      </w:pPr>
+      <w:r>
+        <w:rPr>
+          <w:noProof/>
+          <w:lang w:bidi="he-IL"/>
+        </w:rPr>
+        <w:drawing>
+          <wp:inline distT="0" distB="0" distL="0" distR="0" wp14:anchorId="761F880F" wp14:editId="32B394FF">
+            <wp:extent cx="2221711" cy="3295650"/>
+            <wp:effectExtent l="0" t="0" r="7620" b="0"/>
+            <wp:docPr id="1" name="Picture 1"/>
+            <wp:cNvGraphicFramePr>
+              <a:graphicFrameLocks xmlns:a="http://schemas.openxmlformats.org/drawingml/2006/main" noChangeAspect="1"/>
+            </wp:cNvGraphicFramePr>
+            <a:graphic xmlns:a="http://schemas.openxmlformats.org/drawingml/2006/main">
+              <a:graphicData uri="http://schemas.openxmlformats.org/drawingml/2006/picture">
+                <pic:pic xmlns:pic="http://schemas.openxmlformats.org/drawingml/2006/picture">
+                  <pic:nvPicPr>
+                    <pic:cNvPr id="0" name=""/>
+                    <pic:cNvPicPr/>
+                  </pic:nvPicPr>
+                  <pic:blipFill>
+                    <a:blip r:embed="rId10">
+                      <a:extLst>
+                        <a:ext uri="{28A0092B-C50C-407E-A947-70E740481C1C}">
+                          <a14:useLocalDpi xmlns:a14="http://schemas.microsoft.com/office/drawing/2010/main" val="0"/>
+                        </a:ext>
+                      </a:extLst>
+                    </a:blip>
+                    <a:stretch>
+                      <a:fillRect/>
+                    </a:stretch>
+                  </pic:blipFill>
+                  <pic:spPr>
+                    <a:xfrm>
+                      <a:off x="0" y="0"/>
+                      <a:ext cx="2221711" cy="3295650"/>
+                    </a:xfrm>
+                    <a:prstGeom prst="rect">
+                      <a:avLst/>
+                    </a:prstGeom>
+                  </pic:spPr>
+                </pic:pic>
+              </a:graphicData>
+            </a:graphic>
+          </wp:inline>
+        </w:drawing>
+      </w:r>
+    </w:p>
+    <w:p>
+      <w:pPr>
+        <w:ind w:left="720"/>
+      </w:pPr>
+    </w:p>
+    <w:p>
+      <w:pPr>
         <w:pStyle w:val="Heading2"/>
       </w:pPr>
       <w:r>
@@ -1168,11 +1226,86 @@
         <w:ind w:left="720"/>
       </w:pPr>
       <w:r>
-        <w:t xml:space="preserve">To add a new patient to your list of patients, select “New Patient” and begin typing the patient’s name in the text field.  </w:t>
-      </w:r>
-      <w:r>
-        <w:t>Then, select the name of the patient you wish to add from among the list of available patients.</w:t>
-      </w:r>
+        <w:t>To add a new patient to your list of patients, select “</w:t>
+      </w:r>
+      <w:r>
+        <w:t>Add</w:t>
+      </w:r>
+      <w:r>
+        <w:t xml:space="preserve"> Patient”</w:t>
+      </w:r>
+      <w:r>
+        <w:t>.  A dialog will appear with a drop-down menu of available patients</w:t>
+      </w:r>
+      <w:bookmarkStart w:id="5" w:name="_GoBack"/>
+      <w:bookmarkEnd w:id="5"/>
+      <w:r>
+        <w:t>.  Choose from this drop-down list the patient you wish to add.</w:t>
+      </w:r>
+    </w:p>
+    <w:p>
+      <w:pPr>
+        <w:ind w:left="720"/>
+      </w:pPr>
+    </w:p>
+    <w:p>
+      <w:pPr>
+        <w:ind w:left="720"/>
+        <w:jc w:val="center"/>
+      </w:pPr>
+      <w:r>
+        <w:rPr>
+          <w:noProof/>
+          <w:lang w:bidi="he-IL"/>
+        </w:rPr>
+        <w:drawing>
+          <wp:inline distT="0" distB="0" distL="0" distR="0">
+            <wp:extent cx="2380610" cy="3552825"/>
+            <wp:effectExtent l="0" t="0" r="1270" b="0"/>
+            <wp:docPr id="2" name="Picture 2"/>
+            <wp:cNvGraphicFramePr>
+              <a:graphicFrameLocks xmlns:a="http://schemas.openxmlformats.org/drawingml/2006/main" noChangeAspect="1"/>
+            </wp:cNvGraphicFramePr>
+            <a:graphic xmlns:a="http://schemas.openxmlformats.org/drawingml/2006/main">
+              <a:graphicData uri="http://schemas.openxmlformats.org/drawingml/2006/picture">
+                <pic:pic xmlns:pic="http://schemas.openxmlformats.org/drawingml/2006/picture">
+                  <pic:nvPicPr>
+                    <pic:cNvPr id="0" name=""/>
+                    <pic:cNvPicPr/>
+                  </pic:nvPicPr>
+                  <pic:blipFill>
+                    <a:blip r:embed="rId11">
+                      <a:extLst>
+                        <a:ext uri="{28A0092B-C50C-407E-A947-70E740481C1C}">
+                          <a14:useLocalDpi xmlns:a14="http://schemas.microsoft.com/office/drawing/2010/main" val="0"/>
+                        </a:ext>
+                      </a:extLst>
+                    </a:blip>
+                    <a:stretch>
+                      <a:fillRect/>
+                    </a:stretch>
+                  </pic:blipFill>
+                  <pic:spPr>
+                    <a:xfrm>
+                      <a:off x="0" y="0"/>
+                      <a:ext cx="2380610" cy="3552825"/>
+                    </a:xfrm>
+                    <a:prstGeom prst="rect">
+                      <a:avLst/>
+                    </a:prstGeom>
+                  </pic:spPr>
+                </pic:pic>
+              </a:graphicData>
+            </a:graphic>
+          </wp:inline>
+        </w:drawing>
+      </w:r>
+    </w:p>
+    <w:p>
+      <w:pPr>
+        <w:ind w:left="720"/>
+        <w:jc w:val="center"/>
+      </w:pPr>
     </w:p>
     <w:p>
       <w:pPr>
@@ -1181,15 +1314,15 @@
       <w:r>
         <w:tab/>
       </w:r>
-      <w:bookmarkStart w:id="5" w:name="_Ref405292797"/>
-      <w:bookmarkStart w:id="6" w:name="_Ref405292800"/>
-      <w:bookmarkStart w:id="7" w:name="_Toc405301798"/>
+      <w:bookmarkStart w:id="6" w:name="_Ref405292797"/>
+      <w:bookmarkStart w:id="7" w:name="_Ref405292800"/>
+      <w:bookmarkStart w:id="8" w:name="_Toc405301798"/>
       <w:r>
         <w:t>Patient Profile</w:t>
       </w:r>
-      <w:bookmarkEnd w:id="5"/>
       <w:bookmarkEnd w:id="6"/>
       <w:bookmarkEnd w:id="7"/>
+      <w:bookmarkEnd w:id="8"/>
     </w:p>
     <w:p>
       <w:pPr>
@@ -1292,18 +1425,77 @@
     </w:p>
     <w:p>
       <w:pPr>
+        <w:ind w:left="720"/>
+        <w:jc w:val="center"/>
+      </w:pPr>
+      <w:r>
+        <w:rPr>
+          <w:noProof/>
+          <w:lang w:bidi="he-IL"/>
+        </w:rPr>
+        <w:drawing>
+          <wp:inline distT="0" distB="0" distL="0" distR="0">
+            <wp:extent cx="2114550" cy="3146194"/>
+            <wp:effectExtent l="0" t="0" r="0" b="0"/>
+            <wp:docPr id="3" name="Picture 3"/>
+            <wp:cNvGraphicFramePr>
+              <a:graphicFrameLocks xmlns:a="http://schemas.openxmlformats.org/drawingml/2006/main" noChangeAspect="1"/>
+            </wp:cNvGraphicFramePr>
+            <a:graphic xmlns:a="http://schemas.openxmlformats.org/drawingml/2006/main">
+              <a:graphicData uri="http://schemas.openxmlformats.org/drawingml/2006/picture">
+                <pic:pic xmlns:pic="http://schemas.openxmlformats.org/drawingml/2006/picture">
+                  <pic:nvPicPr>
+                    <pic:cNvPr id="0" name=""/>
+                    <pic:cNvPicPr/>
+                  </pic:nvPicPr>
+                  <pic:blipFill>
+                    <a:blip r:embed="rId12">
+                      <a:extLst>
+                        <a:ext uri="{28A0092B-C50C-407E-A947-70E740481C1C}">
+                          <a14:useLocalDpi xmlns:a14="http://schemas.microsoft.com/office/drawing/2010/main" val="0"/>
+                        </a:ext>
+                      </a:extLst>
+                    </a:blip>
+                    <a:stretch>
+                      <a:fillRect/>
+                    </a:stretch>
+                  </pic:blipFill>
+                  <pic:spPr>
+                    <a:xfrm>
+                      <a:off x="0" y="0"/>
+                      <a:ext cx="2114550" cy="3146194"/>
+                    </a:xfrm>
+                    <a:prstGeom prst="rect">
+                      <a:avLst/>
+                    </a:prstGeom>
+                  </pic:spPr>
+                </pic:pic>
+              </a:graphicData>
+            </a:graphic>
+          </wp:inline>
+        </w:drawing>
+      </w:r>
+    </w:p>
+    <w:p>
+      <w:pPr>
+        <w:ind w:left="720"/>
+        <w:jc w:val="center"/>
+      </w:pPr>
+    </w:p>
+    <w:p>
+      <w:pPr>
         <w:pStyle w:val="Heading2"/>
       </w:pPr>
       <w:r>
         <w:tab/>
       </w:r>
-      <w:bookmarkStart w:id="8" w:name="_Ref405293043"/>
-      <w:bookmarkStart w:id="9" w:name="_Toc405301799"/>
+      <w:bookmarkStart w:id="9" w:name="_Ref405293043"/>
+      <w:bookmarkStart w:id="10" w:name="_Toc405301799"/>
       <w:r>
         <w:t>Prescription Details</w:t>
       </w:r>
-      <w:bookmarkEnd w:id="8"/>
       <w:bookmarkEnd w:id="9"/>
+      <w:bookmarkEnd w:id="10"/>
     </w:p>
     <w:p>
       <w:pPr>
@@ -1332,18 +1524,18 @@
       <w:r>
         <w:tab/>
       </w:r>
-      <w:bookmarkStart w:id="10" w:name="_Ref405293333"/>
-      <w:bookmarkStart w:id="11" w:name="_Ref405295662"/>
-      <w:bookmarkStart w:id="12" w:name="_Toc405301800"/>
+      <w:bookmarkStart w:id="11" w:name="_Ref405293333"/>
+      <w:bookmarkStart w:id="12" w:name="_Ref405295662"/>
+      <w:bookmarkStart w:id="13" w:name="_Toc405301800"/>
       <w:r>
         <w:t xml:space="preserve">Add </w:t>
       </w:r>
-      <w:bookmarkEnd w:id="10"/>
+      <w:bookmarkEnd w:id="11"/>
       <w:r>
         <w:t>Events</w:t>
       </w:r>
-      <w:bookmarkEnd w:id="11"/>
       <w:bookmarkEnd w:id="12"/>
+      <w:bookmarkEnd w:id="13"/>
     </w:p>
     <w:p>
       <w:pPr>
@@ -1369,6 +1561,58 @@
       <w:pPr>
         <w:ind w:left="720"/>
       </w:pPr>
+    </w:p>
+    <w:p>
+      <w:pPr>
+        <w:ind w:left="720"/>
+        <w:jc w:val="center"/>
+      </w:pPr>
+      <w:r>
+        <w:rPr>
+          <w:noProof/>
+          <w:lang w:bidi="he-IL"/>
+        </w:rPr>
+        <w:drawing>
+          <wp:inline distT="0" distB="0" distL="0" distR="0" wp14:anchorId="0496A3CC" wp14:editId="221671CC">
+            <wp:extent cx="2085975" cy="3084715"/>
+            <wp:effectExtent l="0" t="0" r="0" b="1905"/>
+            <wp:docPr id="4" name="Picture 4"/>
+            <wp:cNvGraphicFramePr>
+              <a:graphicFrameLocks xmlns:a="http://schemas.openxmlformats.org/drawingml/2006/main" noChangeAspect="1"/>
+            </wp:cNvGraphicFramePr>
+            <a:graphic xmlns:a="http://schemas.openxmlformats.org/drawingml/2006/main">
+              <a:graphicData uri="http://schemas.openxmlformats.org/drawingml/2006/picture">
+                <pic:pic xmlns:pic="http://schemas.openxmlformats.org/drawingml/2006/picture">
+                  <pic:nvPicPr>
+                    <pic:cNvPr id="0" name=""/>
+                    <pic:cNvPicPr/>
+                  </pic:nvPicPr>
+                  <pic:blipFill>
+                    <a:blip r:embed="rId13"/>
+                    <a:stretch>
+                      <a:fillRect/>
+                    </a:stretch>
+                  </pic:blipFill>
+                  <pic:spPr>
+                    <a:xfrm>
+                      <a:off x="0" y="0"/>
+                      <a:ext cx="2085975" cy="3084715"/>
+                    </a:xfrm>
+                    <a:prstGeom prst="rect">
+                      <a:avLst/>
+                    </a:prstGeom>
+                  </pic:spPr>
+                </pic:pic>
+              </a:graphicData>
+            </a:graphic>
+          </wp:inline>
+        </w:drawing>
+      </w:r>
+    </w:p>
+    <w:p>
+      <w:pPr>
+        <w:ind w:left="720"/>
+      </w:pPr>
       <w:r>
         <w:t xml:space="preserve">Below these fields, you will see </w:t>
       </w:r>
@@ -1416,13 +1660,107 @@
     </w:p>
     <w:p>
       <w:pPr>
+        <w:ind w:left="720"/>
+      </w:pPr>
+      <w:r>
+        <w:rPr>
+          <w:noProof/>
+          <w:lang w:bidi="he-IL"/>
+        </w:rPr>
+        <w:drawing>
+          <wp:inline distT="0" distB="0" distL="0" distR="0" wp14:anchorId="1CAFD4D4" wp14:editId="158EE09D">
+            <wp:extent cx="2095500" cy="3114588"/>
+            <wp:effectExtent l="0" t="0" r="0" b="0"/>
+            <wp:docPr id="6" name="Picture 6"/>
+            <wp:cNvGraphicFramePr>
+              <a:graphicFrameLocks xmlns:a="http://schemas.openxmlformats.org/drawingml/2006/main" noChangeAspect="1"/>
+            </wp:cNvGraphicFramePr>
+            <a:graphic xmlns:a="http://schemas.openxmlformats.org/drawingml/2006/main">
+              <a:graphicData uri="http://schemas.openxmlformats.org/drawingml/2006/picture">
+                <pic:pic xmlns:pic="http://schemas.openxmlformats.org/drawingml/2006/picture">
+                  <pic:nvPicPr>
+                    <pic:cNvPr id="0" name=""/>
+                    <pic:cNvPicPr/>
+                  </pic:nvPicPr>
+                  <pic:blipFill>
+                    <a:blip r:embed="rId14"/>
+                    <a:stretch>
+                      <a:fillRect/>
+                    </a:stretch>
+                  </pic:blipFill>
+                  <pic:spPr>
+                    <a:xfrm>
+                      <a:off x="0" y="0"/>
+                      <a:ext cx="2095500" cy="3114588"/>
+                    </a:xfrm>
+                    <a:prstGeom prst="rect">
+                      <a:avLst/>
+                    </a:prstGeom>
+                  </pic:spPr>
+                </pic:pic>
+              </a:graphicData>
+            </a:graphic>
+          </wp:inline>
+        </w:drawing>
+      </w:r>
+      <w:r>
+        <w:rPr>
+          <w:noProof/>
+          <w:lang w:bidi="he-IL"/>
+        </w:rPr>
+        <w:t xml:space="preserve">                     </w:t>
+      </w:r>
+      <w:r>
+        <w:rPr>
+          <w:noProof/>
+          <w:lang w:bidi="he-IL"/>
+        </w:rPr>
+        <w:drawing>
+          <wp:inline distT="0" distB="0" distL="0" distR="0" wp14:anchorId="3BE9BDEC" wp14:editId="3FE82FB5">
+            <wp:extent cx="2091354" cy="3105150"/>
+            <wp:effectExtent l="0" t="0" r="4445" b="0"/>
+            <wp:docPr id="7" name="Picture 7"/>
+            <wp:cNvGraphicFramePr>
+              <a:graphicFrameLocks xmlns:a="http://schemas.openxmlformats.org/drawingml/2006/main" noChangeAspect="1"/>
+            </wp:cNvGraphicFramePr>
+            <a:graphic xmlns:a="http://schemas.openxmlformats.org/drawingml/2006/main">
+              <a:graphicData uri="http://schemas.openxmlformats.org/drawingml/2006/picture">
+                <pic:pic xmlns:pic="http://schemas.openxmlformats.org/drawingml/2006/picture">
+                  <pic:nvPicPr>
+                    <pic:cNvPr id="0" name=""/>
+                    <pic:cNvPicPr/>
+                  </pic:nvPicPr>
+                  <pic:blipFill>
+                    <a:blip r:embed="rId15"/>
+                    <a:stretch>
+                      <a:fillRect/>
+                    </a:stretch>
+                  </pic:blipFill>
+                  <pic:spPr>
+                    <a:xfrm>
+                      <a:off x="0" y="0"/>
+                      <a:ext cx="2091354" cy="3105150"/>
+                    </a:xfrm>
+                    <a:prstGeom prst="rect">
+                      <a:avLst/>
+                    </a:prstGeom>
+                  </pic:spPr>
+                </pic:pic>
+              </a:graphicData>
+            </a:graphic>
+          </wp:inline>
+        </w:drawing>
+      </w:r>
+    </w:p>
+    <w:p>
+      <w:pPr>
         <w:pStyle w:val="Heading1"/>
       </w:pPr>
-      <w:bookmarkStart w:id="13" w:name="_Toc405301801"/>
+      <w:bookmarkStart w:id="14" w:name="_Toc405301801"/>
       <w:r>
         <w:t>Patient</w:t>
       </w:r>
-      <w:bookmarkEnd w:id="13"/>
+      <w:bookmarkEnd w:id="14"/>
     </w:p>
     <w:p>
       <w:r>
@@ -1466,11 +1804,11 @@
       <w:r>
         <w:tab/>
       </w:r>
-      <w:bookmarkStart w:id="14" w:name="_Toc405301802"/>
+      <w:bookmarkStart w:id="15" w:name="_Toc405301802"/>
       <w:r>
         <w:t>Logging In</w:t>
       </w:r>
-      <w:bookmarkEnd w:id="14"/>
+      <w:bookmarkEnd w:id="15"/>
     </w:p>
     <w:p>
       <w:pPr>
@@ -1487,11 +1825,11 @@
       <w:r>
         <w:tab/>
       </w:r>
-      <w:bookmarkStart w:id="15" w:name="_Toc405301803"/>
+      <w:bookmarkStart w:id="16" w:name="_Toc405301803"/>
       <w:r>
         <w:t>Patient Profile</w:t>
       </w:r>
-      <w:bookmarkEnd w:id="15"/>
+      <w:bookmarkEnd w:id="16"/>
     </w:p>
     <w:p>
       <w:pPr>
@@ -1573,13 +1911,13 @@
       <w:r>
         <w:tab/>
       </w:r>
-      <w:bookmarkStart w:id="16" w:name="_Ref405300663"/>
-      <w:bookmarkStart w:id="17" w:name="_Toc405301804"/>
+      <w:bookmarkStart w:id="17" w:name="_Ref405300663"/>
+      <w:bookmarkStart w:id="18" w:name="_Toc405301804"/>
       <w:r>
         <w:t>Medication Details</w:t>
       </w:r>
-      <w:bookmarkEnd w:id="16"/>
       <w:bookmarkEnd w:id="17"/>
+      <w:bookmarkEnd w:id="18"/>
     </w:p>
     <w:p>
       <w:pPr>
@@ -1608,13 +1946,13 @@
       <w:r>
         <w:tab/>
       </w:r>
-      <w:bookmarkStart w:id="18" w:name="_Ref405301075"/>
-      <w:bookmarkStart w:id="19" w:name="_Toc405301805"/>
+      <w:bookmarkStart w:id="19" w:name="_Ref405301075"/>
+      <w:bookmarkStart w:id="20" w:name="_Toc405301805"/>
       <w:r>
         <w:t>Setting Schedule Times</w:t>
       </w:r>
-      <w:bookmarkEnd w:id="18"/>
       <w:bookmarkEnd w:id="19"/>
+      <w:bookmarkEnd w:id="20"/>
     </w:p>
     <w:p>
       <w:pPr>
@@ -1673,8 +2011,6 @@
       <w:r>
         <w:t xml:space="preserve">  Once done, simply press “Ok”.</w:t>
       </w:r>
-      <w:bookmarkStart w:id="20" w:name="_GoBack"/>
-      <w:bookmarkEnd w:id="20"/>
     </w:p>
     <w:p/>
     <w:p/>
@@ -1684,7 +2020,7 @@
     <w:p/>
     <w:p/>
     <w:sectPr>
-      <w:footerReference w:type="default" r:id="rId10"/>
+      <w:footerReference w:type="default" r:id="rId16"/>
       <w:pgSz w:w="12240" w:h="15840"/>
       <w:pgMar w:top="1440" w:right="1440" w:bottom="1440" w:left="1440" w:header="720" w:footer="720" w:gutter="0"/>
       <w:pgBorders w:offsetFrom="page">
@@ -3250,7 +3586,7 @@
 </file>
 
 <file path=customXml/itemProps1.xml><?xml version="1.0" encoding="utf-8"?>
-<ds:datastoreItem xmlns:ds="http://schemas.openxmlformats.org/officeDocument/2006/customXml" ds:itemID="{688D6EC5-2EE8-43C3-9026-8F6F52569D23}">
+<ds:datastoreItem xmlns:ds="http://schemas.openxmlformats.org/officeDocument/2006/customXml" ds:itemID="{17328B63-D865-41D7-A899-2A710434A28F}">
   <ds:schemaRefs>
     <ds:schemaRef ds:uri="http://schemas.openxmlformats.org/officeDocument/2006/bibliography"/>
   </ds:schemaRefs>

</xml_diff>

<commit_message>
updated AndroidRx user guide with images
</commit_message>
<xml_diff>
--- a/doc/AndroidRx User Guide/User Guide.docx
+++ b/doc/AndroidRx User Guide/User Guide.docx
@@ -1242,7 +1242,6 @@
     <w:p>
       <w:pPr>
         <w:ind w:left="720"/>
-        <w:jc w:val="center"/>
       </w:pPr>
       <w:r>
         <w:rPr>
@@ -1291,6 +1290,54 @@
           </wp:inline>
         </w:drawing>
       </w:r>
+      <w:r>
+        <w:rPr>
+          <w:noProof/>
+          <w:lang w:bidi="he-IL"/>
+        </w:rPr>
+        <w:t xml:space="preserve">                </w:t>
+      </w:r>
+      <w:r>
+        <w:rPr>
+          <w:noProof/>
+          <w:lang w:bidi="he-IL"/>
+        </w:rPr>
+        <w:drawing>
+          <wp:inline distT="0" distB="0" distL="0" distR="0" wp14:anchorId="3F601FD9" wp14:editId="65B29C59">
+            <wp:extent cx="2381250" cy="3552360"/>
+            <wp:effectExtent l="0" t="0" r="0" b="0"/>
+            <wp:docPr id="10" name="Picture 10"/>
+            <wp:cNvGraphicFramePr>
+              <a:graphicFrameLocks xmlns:a="http://schemas.openxmlformats.org/drawingml/2006/main" noChangeAspect="1"/>
+            </wp:cNvGraphicFramePr>
+            <a:graphic xmlns:a="http://schemas.openxmlformats.org/drawingml/2006/main">
+              <a:graphicData uri="http://schemas.openxmlformats.org/drawingml/2006/picture">
+                <pic:pic xmlns:pic="http://schemas.openxmlformats.org/drawingml/2006/picture">
+                  <pic:nvPicPr>
+                    <pic:cNvPr id="0" name=""/>
+                    <pic:cNvPicPr/>
+                  </pic:nvPicPr>
+                  <pic:blipFill>
+                    <a:blip r:embed="rId12"/>
+                    <a:stretch>
+                      <a:fillRect/>
+                    </a:stretch>
+                  </pic:blipFill>
+                  <pic:spPr>
+                    <a:xfrm>
+                      <a:off x="0" y="0"/>
+                      <a:ext cx="2381250" cy="3552360"/>
+                    </a:xfrm>
+                    <a:prstGeom prst="rect">
+                      <a:avLst/>
+                    </a:prstGeom>
+                  </pic:spPr>
+                </pic:pic>
+              </a:graphicData>
+            </a:graphic>
+          </wp:inline>
+        </w:drawing>
+      </w:r>
     </w:p>
     <w:p>
       <w:pPr>
@@ -1440,7 +1487,7 @@
                     <pic:cNvPicPr/>
                   </pic:nvPicPr>
                   <pic:blipFill>
-                    <a:blip r:embed="rId12">
+                    <a:blip r:embed="rId13">
                       <a:extLst>
                         <a:ext uri="{28A0092B-C50C-407E-A947-70E740481C1C}">
                           <a14:useLocalDpi xmlns:a14="http://schemas.microsoft.com/office/drawing/2010/main" val="0"/>
@@ -1510,6 +1557,64 @@
     </w:p>
     <w:p>
       <w:pPr>
+        <w:ind w:left="720"/>
+      </w:pPr>
+    </w:p>
+    <w:p>
+      <w:pPr>
+        <w:ind w:left="720"/>
+        <w:jc w:val="center"/>
+      </w:pPr>
+      <w:r>
+        <w:rPr>
+          <w:noProof/>
+          <w:lang w:bidi="he-IL"/>
+        </w:rPr>
+        <w:drawing>
+          <wp:inline distT="0" distB="0" distL="0" distR="0" wp14:anchorId="5FB62CC2" wp14:editId="2ABADEC8">
+            <wp:extent cx="2138382" cy="3171825"/>
+            <wp:effectExtent l="0" t="0" r="0" b="0"/>
+            <wp:docPr id="9" name="Picture 9"/>
+            <wp:cNvGraphicFramePr>
+              <a:graphicFrameLocks xmlns:a="http://schemas.openxmlformats.org/drawingml/2006/main" noChangeAspect="1"/>
+            </wp:cNvGraphicFramePr>
+            <a:graphic xmlns:a="http://schemas.openxmlformats.org/drawingml/2006/main">
+              <a:graphicData uri="http://schemas.openxmlformats.org/drawingml/2006/picture">
+                <pic:pic xmlns:pic="http://schemas.openxmlformats.org/drawingml/2006/picture">
+                  <pic:nvPicPr>
+                    <pic:cNvPr id="0" name=""/>
+                    <pic:cNvPicPr/>
+                  </pic:nvPicPr>
+                  <pic:blipFill>
+                    <a:blip r:embed="rId14"/>
+                    <a:stretch>
+                      <a:fillRect/>
+                    </a:stretch>
+                  </pic:blipFill>
+                  <pic:spPr>
+                    <a:xfrm>
+                      <a:off x="0" y="0"/>
+                      <a:ext cx="2138382" cy="3171825"/>
+                    </a:xfrm>
+                    <a:prstGeom prst="rect">
+                      <a:avLst/>
+                    </a:prstGeom>
+                  </pic:spPr>
+                </pic:pic>
+              </a:graphicData>
+            </a:graphic>
+          </wp:inline>
+        </w:drawing>
+      </w:r>
+    </w:p>
+    <w:p>
+      <w:pPr>
+        <w:ind w:left="720"/>
+        <w:jc w:val="center"/>
+      </w:pPr>
+    </w:p>
+    <w:p>
+      <w:pPr>
         <w:pStyle w:val="Heading2"/>
       </w:pPr>
       <w:r>
@@ -1579,7 +1684,7 @@
                     <pic:cNvPicPr/>
                   </pic:nvPicPr>
                   <pic:blipFill>
-                    <a:blip r:embed="rId13"/>
+                    <a:blip r:embed="rId15"/>
                     <a:stretch>
                       <a:fillRect/>
                     </a:stretch>
@@ -1674,7 +1779,7 @@
                     <pic:cNvPicPr/>
                   </pic:nvPicPr>
                   <pic:blipFill>
-                    <a:blip r:embed="rId14"/>
+                    <a:blip r:embed="rId16"/>
                     <a:stretch>
                       <a:fillRect/>
                     </a:stretch>
@@ -1722,7 +1827,7 @@
                     <pic:cNvPicPr/>
                   </pic:nvPicPr>
                   <pic:blipFill>
-                    <a:blip r:embed="rId15"/>
+                    <a:blip r:embed="rId17"/>
                     <a:stretch>
                       <a:fillRect/>
                     </a:stretch>
@@ -1835,7 +1940,7 @@
                     <pic:cNvPicPr/>
                   </pic:nvPicPr>
                   <pic:blipFill>
-                    <a:blip r:embed="rId16"/>
+                    <a:blip r:embed="rId18"/>
                     <a:stretch>
                       <a:fillRect/>
                     </a:stretch>
@@ -1950,6 +2055,58 @@
     </w:p>
     <w:p>
       <w:pPr>
+        <w:ind w:left="720"/>
+      </w:pPr>
+    </w:p>
+    <w:p>
+      <w:pPr>
+        <w:ind w:left="720"/>
+        <w:jc w:val="center"/>
+      </w:pPr>
+      <w:r>
+        <w:rPr>
+          <w:noProof/>
+          <w:lang w:bidi="he-IL"/>
+        </w:rPr>
+        <w:drawing>
+          <wp:inline distT="0" distB="0" distL="0" distR="0" wp14:anchorId="2D0442C1" wp14:editId="1781B0F8">
+            <wp:extent cx="2033490" cy="3019425"/>
+            <wp:effectExtent l="0" t="0" r="5080" b="0"/>
+            <wp:docPr id="11" name="Picture 11"/>
+            <wp:cNvGraphicFramePr>
+              <a:graphicFrameLocks xmlns:a="http://schemas.openxmlformats.org/drawingml/2006/main" noChangeAspect="1"/>
+            </wp:cNvGraphicFramePr>
+            <a:graphic xmlns:a="http://schemas.openxmlformats.org/drawingml/2006/main">
+              <a:graphicData uri="http://schemas.openxmlformats.org/drawingml/2006/picture">
+                <pic:pic xmlns:pic="http://schemas.openxmlformats.org/drawingml/2006/picture">
+                  <pic:nvPicPr>
+                    <pic:cNvPr id="0" name=""/>
+                    <pic:cNvPicPr/>
+                  </pic:nvPicPr>
+                  <pic:blipFill>
+                    <a:blip r:embed="rId19"/>
+                    <a:stretch>
+                      <a:fillRect/>
+                    </a:stretch>
+                  </pic:blipFill>
+                  <pic:spPr>
+                    <a:xfrm>
+                      <a:off x="0" y="0"/>
+                      <a:ext cx="2033490" cy="3019425"/>
+                    </a:xfrm>
+                    <a:prstGeom prst="rect">
+                      <a:avLst/>
+                    </a:prstGeom>
+                  </pic:spPr>
+                </pic:pic>
+              </a:graphicData>
+            </a:graphic>
+          </wp:inline>
+        </w:drawing>
+      </w:r>
+    </w:p>
+    <w:p>
+      <w:pPr>
         <w:pStyle w:val="Heading2"/>
       </w:pPr>
       <w:r>
@@ -1980,7 +2137,70 @@
         <w:t xml:space="preserve"> </w:t>
       </w:r>
       <w:r>
-        <w:t>will appear whenever you review this medication in the future.</w:t>
+        <w:t xml:space="preserve">will appear </w:t>
+      </w:r>
+      <w:r>
+        <w:t xml:space="preserve">in place of the camera icon </w:t>
+      </w:r>
+      <w:r>
+        <w:t>whenever you review this medication in the future.</w:t>
+      </w:r>
+      <w:r>
+        <w:t xml:space="preserve">  If you would ever like to retake the picture, simply tap on the current picture and your device’s camera will start again, allowing for another image to be captured in place of the existing one.</w:t>
+      </w:r>
+      <w:bookmarkStart w:id="18" w:name="_GoBack"/>
+      <w:bookmarkEnd w:id="18"/>
+    </w:p>
+    <w:p>
+      <w:pPr>
+        <w:ind w:left="720"/>
+      </w:pPr>
+    </w:p>
+    <w:p>
+      <w:pPr>
+        <w:ind w:left="720"/>
+        <w:jc w:val="center"/>
+      </w:pPr>
+      <w:r>
+        <w:rPr>
+          <w:noProof/>
+          <w:lang w:bidi="he-IL"/>
+        </w:rPr>
+        <w:drawing>
+          <wp:inline distT="0" distB="0" distL="0" distR="0" wp14:anchorId="6502E82E" wp14:editId="6FDAD54F">
+            <wp:extent cx="1921142" cy="2867025"/>
+            <wp:effectExtent l="0" t="0" r="3175" b="0"/>
+            <wp:docPr id="12" name="Picture 12"/>
+            <wp:cNvGraphicFramePr>
+              <a:graphicFrameLocks xmlns:a="http://schemas.openxmlformats.org/drawingml/2006/main" noChangeAspect="1"/>
+            </wp:cNvGraphicFramePr>
+            <a:graphic xmlns:a="http://schemas.openxmlformats.org/drawingml/2006/main">
+              <a:graphicData uri="http://schemas.openxmlformats.org/drawingml/2006/picture">
+                <pic:pic xmlns:pic="http://schemas.openxmlformats.org/drawingml/2006/picture">
+                  <pic:nvPicPr>
+                    <pic:cNvPr id="0" name=""/>
+                    <pic:cNvPicPr/>
+                  </pic:nvPicPr>
+                  <pic:blipFill>
+                    <a:blip r:embed="rId20"/>
+                    <a:stretch>
+                      <a:fillRect/>
+                    </a:stretch>
+                  </pic:blipFill>
+                  <pic:spPr>
+                    <a:xfrm>
+                      <a:off x="0" y="0"/>
+                      <a:ext cx="1921142" cy="2867025"/>
+                    </a:xfrm>
+                    <a:prstGeom prst="rect">
+                      <a:avLst/>
+                    </a:prstGeom>
+                  </pic:spPr>
+                </pic:pic>
+              </a:graphicData>
+            </a:graphic>
+          </wp:inline>
+        </w:drawing>
       </w:r>
     </w:p>
     <w:p>
@@ -1990,13 +2210,13 @@
       <w:r>
         <w:tab/>
       </w:r>
-      <w:bookmarkStart w:id="18" w:name="_Ref405301075"/>
-      <w:bookmarkStart w:id="19" w:name="_Toc405301805"/>
+      <w:bookmarkStart w:id="19" w:name="_Ref405301075"/>
+      <w:bookmarkStart w:id="20" w:name="_Toc405301805"/>
       <w:r>
         <w:t>Setting Schedule Times</w:t>
       </w:r>
-      <w:bookmarkEnd w:id="18"/>
       <w:bookmarkEnd w:id="19"/>
+      <w:bookmarkEnd w:id="20"/>
     </w:p>
     <w:p>
       <w:pPr>
@@ -2065,10 +2285,66 @@
         <w:t>For a prescription during one of the times of day listed above, your time options will be constrained to within the ranges listed.</w:t>
       </w:r>
       <w:r>
-        <w:t xml:space="preserve">  Once done, simply press “Ok”.</w:t>
-      </w:r>
-    </w:p>
-    <w:p/>
+        <w:t xml:space="preserve">  Once done, simply press “</w:t>
+      </w:r>
+      <w:r>
+        <w:t>Done</w:t>
+      </w:r>
+      <w:r>
+        <w:t>”.</w:t>
+      </w:r>
+    </w:p>
+    <w:p>
+      <w:pPr>
+        <w:ind w:left="720"/>
+      </w:pPr>
+    </w:p>
+    <w:p>
+      <w:pPr>
+        <w:jc w:val="center"/>
+      </w:pPr>
+      <w:r>
+        <w:rPr>
+          <w:noProof/>
+          <w:lang w:bidi="he-IL"/>
+        </w:rPr>
+        <w:drawing>
+          <wp:inline distT="0" distB="0" distL="0" distR="0" wp14:anchorId="61E15F93" wp14:editId="46E47AA7">
+            <wp:extent cx="2190750" cy="3242843"/>
+            <wp:effectExtent l="0" t="0" r="0" b="0"/>
+            <wp:docPr id="13" name="Picture 13"/>
+            <wp:cNvGraphicFramePr>
+              <a:graphicFrameLocks xmlns:a="http://schemas.openxmlformats.org/drawingml/2006/main" noChangeAspect="1"/>
+            </wp:cNvGraphicFramePr>
+            <a:graphic xmlns:a="http://schemas.openxmlformats.org/drawingml/2006/main">
+              <a:graphicData uri="http://schemas.openxmlformats.org/drawingml/2006/picture">
+                <pic:pic xmlns:pic="http://schemas.openxmlformats.org/drawingml/2006/picture">
+                  <pic:nvPicPr>
+                    <pic:cNvPr id="0" name=""/>
+                    <pic:cNvPicPr/>
+                  </pic:nvPicPr>
+                  <pic:blipFill>
+                    <a:blip r:embed="rId21"/>
+                    <a:stretch>
+                      <a:fillRect/>
+                    </a:stretch>
+                  </pic:blipFill>
+                  <pic:spPr>
+                    <a:xfrm>
+                      <a:off x="0" y="0"/>
+                      <a:ext cx="2190750" cy="3242843"/>
+                    </a:xfrm>
+                    <a:prstGeom prst="rect">
+                      <a:avLst/>
+                    </a:prstGeom>
+                  </pic:spPr>
+                </pic:pic>
+              </a:graphicData>
+            </a:graphic>
+          </wp:inline>
+        </w:drawing>
+      </w:r>
+    </w:p>
     <w:p/>
     <w:p/>
     <w:p/>
@@ -2076,12 +2352,7 @@
     <w:p/>
     <w:p/>
     <w:sectPr>
-      <w:headerReference w:type="even" r:id="rId17"/>
-      <w:headerReference w:type="default" r:id="rId18"/>
-      <w:footerReference w:type="even" r:id="rId19"/>
-      <w:footerReference w:type="default" r:id="rId20"/>
-      <w:headerReference w:type="first" r:id="rId21"/>
-      <w:footerReference w:type="first" r:id="rId22"/>
+      <w:footerReference w:type="default" r:id="rId22"/>
       <w:pgSz w:w="12240" w:h="15840"/>
       <w:pgMar w:top="1440" w:right="1440" w:bottom="1440" w:left="1440" w:header="720" w:footer="720" w:gutter="0"/>
       <w:pgBorders w:offsetFrom="page">
@@ -2123,16 +2394,6 @@
 </file>
 
 <file path=word/footer1.xml><?xml version="1.0" encoding="utf-8"?>
-<w:ftr xmlns:wpc="http://schemas.microsoft.com/office/word/2010/wordprocessingCanvas" xmlns:mc="http://schemas.openxmlformats.org/markup-compatibility/2006" xmlns:o="urn:schemas-microsoft-com:office:office" xmlns:r="http://schemas.openxmlformats.org/officeDocument/2006/relationships" xmlns:m="http://schemas.openxmlformats.org/officeDocument/2006/math" xmlns:v="urn:schemas-microsoft-com:vml" xmlns:wp14="http://schemas.microsoft.com/office/word/2010/wordprocessingDrawing" xmlns:wp="http://schemas.openxmlformats.org/drawingml/2006/wordprocessingDrawing" xmlns:w10="urn:schemas-microsoft-com:office:word" xmlns:w="http://schemas.openxmlformats.org/wordprocessingml/2006/main" xmlns:w14="http://schemas.microsoft.com/office/word/2010/wordml" xmlns:wpg="http://schemas.microsoft.com/office/word/2010/wordprocessingGroup" xmlns:wpi="http://schemas.microsoft.com/office/word/2010/wordprocessingInk" xmlns:wne="http://schemas.microsoft.com/office/word/2006/wordml" xmlns:wps="http://schemas.microsoft.com/office/word/2010/wordprocessingShape" mc:Ignorable="w14 wp14">
-  <w:p>
-    <w:pPr>
-      <w:pStyle w:val="Footer"/>
-    </w:pPr>
-  </w:p>
-</w:ftr>
-</file>
-
-<file path=word/footer2.xml><?xml version="1.0" encoding="utf-8"?>
 <w:ftr xmlns:wpc="http://schemas.microsoft.com/office/word/2010/wordprocessingCanvas" xmlns:mc="http://schemas.openxmlformats.org/markup-compatibility/2006" xmlns:o="urn:schemas-microsoft-com:office:office" xmlns:r="http://schemas.openxmlformats.org/officeDocument/2006/relationships" xmlns:m="http://schemas.openxmlformats.org/officeDocument/2006/math" xmlns:v="urn:schemas-microsoft-com:vml" xmlns:wp14="http://schemas.microsoft.com/office/word/2010/wordprocessingDrawing" xmlns:wp="http://schemas.openxmlformats.org/drawingml/2006/wordprocessingDrawing" xmlns:w10="urn:schemas-microsoft-com:office:word" xmlns:w="http://schemas.openxmlformats.org/wordprocessingml/2006/main" xmlns:w14="http://schemas.microsoft.com/office/word/2010/wordml" xmlns:wpg="http://schemas.microsoft.com/office/word/2010/wordprocessingGroup" xmlns:wpi="http://schemas.microsoft.com/office/word/2010/wordprocessingInk" xmlns:wne="http://schemas.microsoft.com/office/word/2006/wordml" xmlns:wps="http://schemas.microsoft.com/office/word/2010/wordprocessingShape" mc:Ignorable="w14 wp14">
   <w:sdt>
     <w:sdtPr>
@@ -2186,18 +2447,6 @@
     <w:r>
       <w:t>Version 0.0.0</w:t>
     </w:r>
-    <w:bookmarkStart w:id="20" w:name="_GoBack"/>
-    <w:bookmarkEnd w:id="20"/>
-  </w:p>
-</w:ftr>
-</file>
-
-<file path=word/footer3.xml><?xml version="1.0" encoding="utf-8"?>
-<w:ftr xmlns:wpc="http://schemas.microsoft.com/office/word/2010/wordprocessingCanvas" xmlns:mc="http://schemas.openxmlformats.org/markup-compatibility/2006" xmlns:o="urn:schemas-microsoft-com:office:office" xmlns:r="http://schemas.openxmlformats.org/officeDocument/2006/relationships" xmlns:m="http://schemas.openxmlformats.org/officeDocument/2006/math" xmlns:v="urn:schemas-microsoft-com:vml" xmlns:wp14="http://schemas.microsoft.com/office/word/2010/wordprocessingDrawing" xmlns:wp="http://schemas.openxmlformats.org/drawingml/2006/wordprocessingDrawing" xmlns:w10="urn:schemas-microsoft-com:office:word" xmlns:w="http://schemas.openxmlformats.org/wordprocessingml/2006/main" xmlns:w14="http://schemas.microsoft.com/office/word/2010/wordml" xmlns:wpg="http://schemas.microsoft.com/office/word/2010/wordprocessingGroup" xmlns:wpi="http://schemas.microsoft.com/office/word/2010/wordprocessingInk" xmlns:wne="http://schemas.microsoft.com/office/word/2006/wordml" xmlns:wps="http://schemas.microsoft.com/office/word/2010/wordprocessingShape" mc:Ignorable="w14 wp14">
-  <w:p>
-    <w:pPr>
-      <w:pStyle w:val="Footer"/>
-    </w:pPr>
   </w:p>
 </w:ftr>
 </file>
@@ -2225,36 +2474,6 @@
     </w:p>
   </w:footnote>
 </w:footnotes>
-</file>
-
-<file path=word/header1.xml><?xml version="1.0" encoding="utf-8"?>
-<w:hdr xmlns:wpc="http://schemas.microsoft.com/office/word/2010/wordprocessingCanvas" xmlns:mc="http://schemas.openxmlformats.org/markup-compatibility/2006" xmlns:o="urn:schemas-microsoft-com:office:office" xmlns:r="http://schemas.openxmlformats.org/officeDocument/2006/relationships" xmlns:m="http://schemas.openxmlformats.org/officeDocument/2006/math" xmlns:v="urn:schemas-microsoft-com:vml" xmlns:wp14="http://schemas.microsoft.com/office/word/2010/wordprocessingDrawing" xmlns:wp="http://schemas.openxmlformats.org/drawingml/2006/wordprocessingDrawing" xmlns:w10="urn:schemas-microsoft-com:office:word" xmlns:w="http://schemas.openxmlformats.org/wordprocessingml/2006/main" xmlns:w14="http://schemas.microsoft.com/office/word/2010/wordml" xmlns:wpg="http://schemas.microsoft.com/office/word/2010/wordprocessingGroup" xmlns:wpi="http://schemas.microsoft.com/office/word/2010/wordprocessingInk" xmlns:wne="http://schemas.microsoft.com/office/word/2006/wordml" xmlns:wps="http://schemas.microsoft.com/office/word/2010/wordprocessingShape" mc:Ignorable="w14 wp14">
-  <w:p>
-    <w:pPr>
-      <w:pStyle w:val="Header"/>
-    </w:pPr>
-  </w:p>
-</w:hdr>
-</file>
-
-<file path=word/header2.xml><?xml version="1.0" encoding="utf-8"?>
-<w:hdr xmlns:wpc="http://schemas.microsoft.com/office/word/2010/wordprocessingCanvas" xmlns:mc="http://schemas.openxmlformats.org/markup-compatibility/2006" xmlns:o="urn:schemas-microsoft-com:office:office" xmlns:r="http://schemas.openxmlformats.org/officeDocument/2006/relationships" xmlns:m="http://schemas.openxmlformats.org/officeDocument/2006/math" xmlns:v="urn:schemas-microsoft-com:vml" xmlns:wp14="http://schemas.microsoft.com/office/word/2010/wordprocessingDrawing" xmlns:wp="http://schemas.openxmlformats.org/drawingml/2006/wordprocessingDrawing" xmlns:w10="urn:schemas-microsoft-com:office:word" xmlns:w="http://schemas.openxmlformats.org/wordprocessingml/2006/main" xmlns:w14="http://schemas.microsoft.com/office/word/2010/wordml" xmlns:wpg="http://schemas.microsoft.com/office/word/2010/wordprocessingGroup" xmlns:wpi="http://schemas.microsoft.com/office/word/2010/wordprocessingInk" xmlns:wne="http://schemas.microsoft.com/office/word/2006/wordml" xmlns:wps="http://schemas.microsoft.com/office/word/2010/wordprocessingShape" mc:Ignorable="w14 wp14">
-  <w:p>
-    <w:pPr>
-      <w:pStyle w:val="Header"/>
-    </w:pPr>
-  </w:p>
-</w:hdr>
-</file>
-
-<file path=word/header3.xml><?xml version="1.0" encoding="utf-8"?>
-<w:hdr xmlns:wpc="http://schemas.microsoft.com/office/word/2010/wordprocessingCanvas" xmlns:mc="http://schemas.openxmlformats.org/markup-compatibility/2006" xmlns:o="urn:schemas-microsoft-com:office:office" xmlns:r="http://schemas.openxmlformats.org/officeDocument/2006/relationships" xmlns:m="http://schemas.openxmlformats.org/officeDocument/2006/math" xmlns:v="urn:schemas-microsoft-com:vml" xmlns:wp14="http://schemas.microsoft.com/office/word/2010/wordprocessingDrawing" xmlns:wp="http://schemas.openxmlformats.org/drawingml/2006/wordprocessingDrawing" xmlns:w10="urn:schemas-microsoft-com:office:word" xmlns:w="http://schemas.openxmlformats.org/wordprocessingml/2006/main" xmlns:w14="http://schemas.microsoft.com/office/word/2010/wordml" xmlns:wpg="http://schemas.microsoft.com/office/word/2010/wordprocessingGroup" xmlns:wpi="http://schemas.microsoft.com/office/word/2010/wordprocessingInk" xmlns:wne="http://schemas.microsoft.com/office/word/2006/wordml" xmlns:wps="http://schemas.microsoft.com/office/word/2010/wordprocessingShape" mc:Ignorable="w14 wp14">
-  <w:p>
-    <w:pPr>
-      <w:pStyle w:val="Header"/>
-    </w:pPr>
-  </w:p>
-</w:hdr>
 </file>
 
 <file path=word/numbering.xml><?xml version="1.0" encoding="utf-8"?>
@@ -3702,7 +3921,7 @@
 </file>
 
 <file path=customXml/itemProps1.xml><?xml version="1.0" encoding="utf-8"?>
-<ds:datastoreItem xmlns:ds="http://schemas.openxmlformats.org/officeDocument/2006/customXml" ds:itemID="{1392FDA4-C2AB-4413-B468-494563F8DEE7}">
+<ds:datastoreItem xmlns:ds="http://schemas.openxmlformats.org/officeDocument/2006/customXml" ds:itemID="{D9DA5A78-4B3D-46E5-8E69-F0EFFB295DFE}">
   <ds:schemaRefs>
     <ds:schemaRef ds:uri="http://schemas.openxmlformats.org/officeDocument/2006/bibliography"/>
   </ds:schemaRefs>

</xml_diff>

<commit_message>
Revised AndroidRx User Guide Table of Contents
</commit_message>
<xml_diff>
--- a/doc/AndroidRx User Guide/User Guide.docx
+++ b/doc/AndroidRx User Guide/User Guide.docx
@@ -161,7 +161,7 @@
           <w:r>
             <w:fldChar w:fldCharType="separate"/>
           </w:r>
-          <w:hyperlink w:anchor="_Toc405301794" w:history="1">
+          <w:hyperlink w:anchor="_Toc406055045" w:history="1">
             <w:r>
               <w:rPr>
                 <w:rStyle w:val="Hyperlink"/>
@@ -188,7 +188,7 @@
                 <w:noProof/>
                 <w:webHidden/>
               </w:rPr>
-              <w:instrText xml:space="preserve"> PAGEREF _Toc405301794 \h </w:instrText>
+              <w:instrText xml:space="preserve"> PAGEREF _Toc406055045 \h </w:instrText>
             </w:r>
             <w:r>
               <w:rPr>
@@ -231,7 +231,7 @@
               <w:lang w:bidi="he-IL"/>
             </w:rPr>
           </w:pPr>
-          <w:hyperlink w:anchor="_Toc405301795" w:history="1">
+          <w:hyperlink w:anchor="_Toc406055046" w:history="1">
             <w:r>
               <w:rPr>
                 <w:rStyle w:val="Hyperlink"/>
@@ -258,7 +258,7 @@
                 <w:noProof/>
                 <w:webHidden/>
               </w:rPr>
-              <w:instrText xml:space="preserve"> PAGEREF _Toc405301795 \h </w:instrText>
+              <w:instrText xml:space="preserve"> PAGEREF _Toc406055046 \h </w:instrText>
             </w:r>
             <w:r>
               <w:rPr>
@@ -301,7 +301,7 @@
               <w:lang w:bidi="he-IL"/>
             </w:rPr>
           </w:pPr>
-          <w:hyperlink w:anchor="_Toc405301796" w:history="1">
+          <w:hyperlink w:anchor="_Toc406055047" w:history="1">
             <w:r>
               <w:rPr>
                 <w:rStyle w:val="Hyperlink"/>
@@ -328,7 +328,7 @@
                 <w:noProof/>
                 <w:webHidden/>
               </w:rPr>
-              <w:instrText xml:space="preserve"> PAGEREF _Toc405301796 \h </w:instrText>
+              <w:instrText xml:space="preserve"> PAGEREF _Toc406055047 \h </w:instrText>
             </w:r>
             <w:r>
               <w:rPr>
@@ -371,7 +371,7 @@
               <w:lang w:bidi="he-IL"/>
             </w:rPr>
           </w:pPr>
-          <w:hyperlink w:anchor="_Toc405301797" w:history="1">
+          <w:hyperlink w:anchor="_Toc406055048" w:history="1">
             <w:r>
               <w:rPr>
                 <w:rStyle w:val="Hyperlink"/>
@@ -398,7 +398,7 @@
                 <w:noProof/>
                 <w:webHidden/>
               </w:rPr>
-              <w:instrText xml:space="preserve"> PAGEREF _Toc405301797 \h </w:instrText>
+              <w:instrText xml:space="preserve"> PAGEREF _Toc406055048 \h </w:instrText>
             </w:r>
             <w:r>
               <w:rPr>
@@ -441,7 +441,7 @@
               <w:lang w:bidi="he-IL"/>
             </w:rPr>
           </w:pPr>
-          <w:hyperlink w:anchor="_Toc405301798" w:history="1">
+          <w:hyperlink w:anchor="_Toc406055049" w:history="1">
             <w:r>
               <w:rPr>
                 <w:rStyle w:val="Hyperlink"/>
@@ -468,7 +468,7 @@
                 <w:noProof/>
                 <w:webHidden/>
               </w:rPr>
-              <w:instrText xml:space="preserve"> PAGEREF _Toc405301798 \h </w:instrText>
+              <w:instrText xml:space="preserve"> PAGEREF _Toc406055049 \h </w:instrText>
             </w:r>
             <w:r>
               <w:rPr>
@@ -488,7 +488,7 @@
                 <w:noProof/>
                 <w:webHidden/>
               </w:rPr>
-              <w:t>3</w:t>
+              <w:t>4</w:t>
             </w:r>
             <w:r>
               <w:rPr>
@@ -511,7 +511,7 @@
               <w:lang w:bidi="he-IL"/>
             </w:rPr>
           </w:pPr>
-          <w:hyperlink w:anchor="_Toc405301799" w:history="1">
+          <w:hyperlink w:anchor="_Toc406055050" w:history="1">
             <w:r>
               <w:rPr>
                 <w:rStyle w:val="Hyperlink"/>
@@ -538,7 +538,7 @@
                 <w:noProof/>
                 <w:webHidden/>
               </w:rPr>
-              <w:instrText xml:space="preserve"> PAGEREF _Toc405301799 \h </w:instrText>
+              <w:instrText xml:space="preserve"> PAGEREF _Toc406055050 \h </w:instrText>
             </w:r>
             <w:r>
               <w:rPr>
@@ -558,7 +558,7 @@
                 <w:noProof/>
                 <w:webHidden/>
               </w:rPr>
-              <w:t>4</w:t>
+              <w:t>5</w:t>
             </w:r>
             <w:r>
               <w:rPr>
@@ -581,7 +581,7 @@
               <w:lang w:bidi="he-IL"/>
             </w:rPr>
           </w:pPr>
-          <w:hyperlink w:anchor="_Toc405301800" w:history="1">
+          <w:hyperlink w:anchor="_Toc406055051" w:history="1">
             <w:r>
               <w:rPr>
                 <w:rStyle w:val="Hyperlink"/>
@@ -608,7 +608,7 @@
                 <w:noProof/>
                 <w:webHidden/>
               </w:rPr>
-              <w:instrText xml:space="preserve"> PAGEREF _Toc405301800 \h </w:instrText>
+              <w:instrText xml:space="preserve"> PAGEREF _Toc406055051 \h </w:instrText>
             </w:r>
             <w:r>
               <w:rPr>
@@ -628,7 +628,7 @@
                 <w:noProof/>
                 <w:webHidden/>
               </w:rPr>
-              <w:t>4</w:t>
+              <w:t>6</w:t>
             </w:r>
             <w:r>
               <w:rPr>
@@ -651,7 +651,7 @@
               <w:lang w:bidi="he-IL"/>
             </w:rPr>
           </w:pPr>
-          <w:hyperlink w:anchor="_Toc405301801" w:history="1">
+          <w:hyperlink w:anchor="_Toc406055052" w:history="1">
             <w:r>
               <w:rPr>
                 <w:rStyle w:val="Hyperlink"/>
@@ -678,7 +678,7 @@
                 <w:noProof/>
                 <w:webHidden/>
               </w:rPr>
-              <w:instrText xml:space="preserve"> PAGEREF _Toc405301801 \h </w:instrText>
+              <w:instrText xml:space="preserve"> PAGEREF _Toc406055052 \h </w:instrText>
             </w:r>
             <w:r>
               <w:rPr>
@@ -698,7 +698,7 @@
                 <w:noProof/>
                 <w:webHidden/>
               </w:rPr>
-              <w:t>4</w:t>
+              <w:t>7</w:t>
             </w:r>
             <w:r>
               <w:rPr>
@@ -721,7 +721,7 @@
               <w:lang w:bidi="he-IL"/>
             </w:rPr>
           </w:pPr>
-          <w:hyperlink w:anchor="_Toc405301802" w:history="1">
+          <w:hyperlink w:anchor="_Toc406055053" w:history="1">
             <w:r>
               <w:rPr>
                 <w:rStyle w:val="Hyperlink"/>
@@ -748,7 +748,7 @@
                 <w:noProof/>
                 <w:webHidden/>
               </w:rPr>
-              <w:instrText xml:space="preserve"> PAGEREF _Toc405301802 \h </w:instrText>
+              <w:instrText xml:space="preserve"> PAGEREF _Toc406055053 \h </w:instrText>
             </w:r>
             <w:r>
               <w:rPr>
@@ -768,7 +768,7 @@
                 <w:noProof/>
                 <w:webHidden/>
               </w:rPr>
-              <w:t>4</w:t>
+              <w:t>7</w:t>
             </w:r>
             <w:r>
               <w:rPr>
@@ -791,7 +791,7 @@
               <w:lang w:bidi="he-IL"/>
             </w:rPr>
           </w:pPr>
-          <w:hyperlink w:anchor="_Toc405301803" w:history="1">
+          <w:hyperlink w:anchor="_Toc406055054" w:history="1">
             <w:r>
               <w:rPr>
                 <w:rStyle w:val="Hyperlink"/>
@@ -818,7 +818,7 @@
                 <w:noProof/>
                 <w:webHidden/>
               </w:rPr>
-              <w:instrText xml:space="preserve"> PAGEREF _Toc405301803 \h </w:instrText>
+              <w:instrText xml:space="preserve"> PAGEREF _Toc406055054 \h </w:instrText>
             </w:r>
             <w:r>
               <w:rPr>
@@ -838,7 +838,7 @@
                 <w:noProof/>
                 <w:webHidden/>
               </w:rPr>
-              <w:t>5</w:t>
+              <w:t>8</w:t>
             </w:r>
             <w:r>
               <w:rPr>
@@ -861,7 +861,7 @@
               <w:lang w:bidi="he-IL"/>
             </w:rPr>
           </w:pPr>
-          <w:hyperlink w:anchor="_Toc405301804" w:history="1">
+          <w:hyperlink w:anchor="_Toc406055055" w:history="1">
             <w:r>
               <w:rPr>
                 <w:rStyle w:val="Hyperlink"/>
@@ -888,7 +888,7 @@
                 <w:noProof/>
                 <w:webHidden/>
               </w:rPr>
-              <w:instrText xml:space="preserve"> PAGEREF _Toc405301804 \h </w:instrText>
+              <w:instrText xml:space="preserve"> PAGEREF _Toc406055055 \h </w:instrText>
             </w:r>
             <w:r>
               <w:rPr>
@@ -908,7 +908,7 @@
                 <w:noProof/>
                 <w:webHidden/>
               </w:rPr>
-              <w:t>5</w:t>
+              <w:t>9</w:t>
             </w:r>
             <w:r>
               <w:rPr>
@@ -931,7 +931,7 @@
               <w:lang w:bidi="he-IL"/>
             </w:rPr>
           </w:pPr>
-          <w:hyperlink w:anchor="_Toc405301805" w:history="1">
+          <w:hyperlink w:anchor="_Toc406055056" w:history="1">
             <w:r>
               <w:rPr>
                 <w:rStyle w:val="Hyperlink"/>
@@ -958,7 +958,7 @@
                 <w:noProof/>
                 <w:webHidden/>
               </w:rPr>
-              <w:instrText xml:space="preserve"> PAGEREF _Toc405301805 \h </w:instrText>
+              <w:instrText xml:space="preserve"> PAGEREF _Toc406055056 \h </w:instrText>
             </w:r>
             <w:r>
               <w:rPr>
@@ -978,7 +978,7 @@
                 <w:noProof/>
                 <w:webHidden/>
               </w:rPr>
-              <w:t>5</w:t>
+              <w:t>10</w:t>
             </w:r>
             <w:r>
               <w:rPr>
@@ -1005,6 +1005,8 @@
       <w:pPr>
         <w:pStyle w:val="Heading1"/>
       </w:pPr>
+      <w:bookmarkStart w:id="0" w:name="_GoBack"/>
+      <w:bookmarkEnd w:id="0"/>
     </w:p>
     <w:p/>
     <w:p/>
@@ -1023,11 +1025,11 @@
       <w:pPr>
         <w:pStyle w:val="Heading1"/>
       </w:pPr>
-      <w:bookmarkStart w:id="0" w:name="_Toc405301794"/>
+      <w:bookmarkStart w:id="1" w:name="_Toc406055045"/>
       <w:r>
         <w:t>Introduction</w:t>
       </w:r>
-      <w:bookmarkEnd w:id="0"/>
+      <w:bookmarkEnd w:id="1"/>
     </w:p>
     <w:p>
       <w:r>
@@ -1059,11 +1061,11 @@
       <w:pPr>
         <w:pStyle w:val="Heading1"/>
       </w:pPr>
-      <w:bookmarkStart w:id="1" w:name="_Toc405301795"/>
+      <w:bookmarkStart w:id="2" w:name="_Toc406055046"/>
       <w:r>
         <w:t>Provider</w:t>
       </w:r>
-      <w:bookmarkEnd w:id="1"/>
+      <w:bookmarkEnd w:id="2"/>
     </w:p>
     <w:p>
       <w:r>
@@ -1084,14 +1086,14 @@
         <w:pStyle w:val="Heading2"/>
         <w:ind w:firstLine="720"/>
       </w:pPr>
-      <w:bookmarkStart w:id="2" w:name="_Toc405301796"/>
+      <w:bookmarkStart w:id="3" w:name="_Toc406055047"/>
       <w:r>
         <w:t>Logging I</w:t>
       </w:r>
       <w:r>
         <w:t>n</w:t>
       </w:r>
-      <w:bookmarkEnd w:id="2"/>
+      <w:bookmarkEnd w:id="3"/>
     </w:p>
     <w:p>
       <w:pPr>
@@ -1169,13 +1171,13 @@
       <w:r>
         <w:tab/>
       </w:r>
-      <w:bookmarkStart w:id="3" w:name="_Ref405292993"/>
-      <w:bookmarkStart w:id="4" w:name="_Toc405301797"/>
+      <w:bookmarkStart w:id="4" w:name="_Ref405292993"/>
+      <w:bookmarkStart w:id="5" w:name="_Toc406055048"/>
       <w:r>
         <w:t>Patient List</w:t>
       </w:r>
-      <w:bookmarkEnd w:id="3"/>
       <w:bookmarkEnd w:id="4"/>
+      <w:bookmarkEnd w:id="5"/>
     </w:p>
     <w:p>
       <w:pPr>
@@ -1352,15 +1354,15 @@
       <w:r>
         <w:tab/>
       </w:r>
-      <w:bookmarkStart w:id="5" w:name="_Ref405292797"/>
-      <w:bookmarkStart w:id="6" w:name="_Ref405292800"/>
-      <w:bookmarkStart w:id="7" w:name="_Toc405301798"/>
+      <w:bookmarkStart w:id="6" w:name="_Ref405292797"/>
+      <w:bookmarkStart w:id="7" w:name="_Ref405292800"/>
+      <w:bookmarkStart w:id="8" w:name="_Toc406055049"/>
       <w:r>
         <w:t>Patient Profile</w:t>
       </w:r>
-      <w:bookmarkEnd w:id="5"/>
       <w:bookmarkEnd w:id="6"/>
       <w:bookmarkEnd w:id="7"/>
+      <w:bookmarkEnd w:id="8"/>
     </w:p>
     <w:p>
       <w:pPr>
@@ -1527,13 +1529,13 @@
       <w:r>
         <w:tab/>
       </w:r>
-      <w:bookmarkStart w:id="8" w:name="_Ref405293043"/>
-      <w:bookmarkStart w:id="9" w:name="_Toc405301799"/>
+      <w:bookmarkStart w:id="9" w:name="_Ref405293043"/>
+      <w:bookmarkStart w:id="10" w:name="_Toc406055050"/>
       <w:r>
         <w:t>Prescription Details</w:t>
       </w:r>
-      <w:bookmarkEnd w:id="8"/>
       <w:bookmarkEnd w:id="9"/>
+      <w:bookmarkEnd w:id="10"/>
     </w:p>
     <w:p>
       <w:pPr>
@@ -1620,18 +1622,18 @@
       <w:r>
         <w:tab/>
       </w:r>
-      <w:bookmarkStart w:id="10" w:name="_Ref405293333"/>
-      <w:bookmarkStart w:id="11" w:name="_Ref405295662"/>
-      <w:bookmarkStart w:id="12" w:name="_Toc405301800"/>
+      <w:bookmarkStart w:id="11" w:name="_Ref405293333"/>
+      <w:bookmarkStart w:id="12" w:name="_Ref405295662"/>
+      <w:bookmarkStart w:id="13" w:name="_Toc406055051"/>
       <w:r>
         <w:t xml:space="preserve">Add </w:t>
       </w:r>
-      <w:bookmarkEnd w:id="10"/>
+      <w:bookmarkEnd w:id="11"/>
       <w:r>
         <w:t>Events</w:t>
       </w:r>
-      <w:bookmarkEnd w:id="11"/>
       <w:bookmarkEnd w:id="12"/>
+      <w:bookmarkEnd w:id="13"/>
     </w:p>
     <w:p>
       <w:pPr>
@@ -1852,11 +1854,11 @@
       <w:pPr>
         <w:pStyle w:val="Heading1"/>
       </w:pPr>
-      <w:bookmarkStart w:id="13" w:name="_Toc405301801"/>
+      <w:bookmarkStart w:id="14" w:name="_Toc406055052"/>
       <w:r>
         <w:t>Patient</w:t>
       </w:r>
-      <w:bookmarkEnd w:id="13"/>
+      <w:bookmarkEnd w:id="14"/>
     </w:p>
     <w:p>
       <w:r>
@@ -1900,11 +1902,11 @@
       <w:r>
         <w:tab/>
       </w:r>
-      <w:bookmarkStart w:id="14" w:name="_Toc405301802"/>
+      <w:bookmarkStart w:id="15" w:name="_Toc406055053"/>
       <w:r>
         <w:t>Logging In</w:t>
       </w:r>
-      <w:bookmarkEnd w:id="14"/>
+      <w:bookmarkEnd w:id="15"/>
     </w:p>
     <w:p>
       <w:pPr>
@@ -1974,11 +1976,11 @@
       <w:r>
         <w:tab/>
       </w:r>
-      <w:bookmarkStart w:id="15" w:name="_Toc405301803"/>
+      <w:bookmarkStart w:id="16" w:name="_Toc406055054"/>
       <w:r>
         <w:t>Patient Profile</w:t>
       </w:r>
-      <w:bookmarkEnd w:id="15"/>
+      <w:bookmarkEnd w:id="16"/>
     </w:p>
     <w:p>
       <w:pPr>
@@ -2112,13 +2114,13 @@
       <w:r>
         <w:tab/>
       </w:r>
-      <w:bookmarkStart w:id="16" w:name="_Ref405300663"/>
-      <w:bookmarkStart w:id="17" w:name="_Toc405301804"/>
+      <w:bookmarkStart w:id="17" w:name="_Ref405300663"/>
+      <w:bookmarkStart w:id="18" w:name="_Toc406055055"/>
       <w:r>
         <w:t>Medication Details</w:t>
       </w:r>
-      <w:bookmarkEnd w:id="16"/>
       <w:bookmarkEnd w:id="17"/>
+      <w:bookmarkEnd w:id="18"/>
     </w:p>
     <w:p>
       <w:pPr>
@@ -2148,8 +2150,6 @@
       <w:r>
         <w:t xml:space="preserve">  If you would ever like to retake the picture, simply tap on the current picture and your device’s camera will start again, allowing for another image to be captured in place of the existing one.</w:t>
       </w:r>
-      <w:bookmarkStart w:id="18" w:name="_GoBack"/>
-      <w:bookmarkEnd w:id="18"/>
     </w:p>
     <w:p>
       <w:pPr>
@@ -2211,7 +2211,7 @@
         <w:tab/>
       </w:r>
       <w:bookmarkStart w:id="19" w:name="_Ref405301075"/>
-      <w:bookmarkStart w:id="20" w:name="_Toc405301805"/>
+      <w:bookmarkStart w:id="20" w:name="_Toc406055056"/>
       <w:r>
         <w:t>Setting Schedule Times</w:t>
       </w:r>
@@ -3921,7 +3921,7 @@
 </file>
 
 <file path=customXml/itemProps1.xml><?xml version="1.0" encoding="utf-8"?>
-<ds:datastoreItem xmlns:ds="http://schemas.openxmlformats.org/officeDocument/2006/customXml" ds:itemID="{D9DA5A78-4B3D-46E5-8E69-F0EFFB295DFE}">
+<ds:datastoreItem xmlns:ds="http://schemas.openxmlformats.org/officeDocument/2006/customXml" ds:itemID="{9AF23A32-C639-4D7F-A16E-80477D33A81C}">
   <ds:schemaRefs>
     <ds:schemaRef ds:uri="http://schemas.openxmlformats.org/officeDocument/2006/bibliography"/>
   </ds:schemaRefs>

</xml_diff>